<commit_message>
Uml use case complessivo
</commit_message>
<xml_diff>
--- a/Documentazione/Use cases/AggiungereProdotto.docx
+++ b/Documentazione/Use cases/AggiungereProdotto.docx
@@ -113,6 +113,12 @@
               </w:rPr>
               <w:t>Aggiungere prodotto</w:t>
             </w:r>
+            <w:r>
+              <w:rPr>
+                <w:i/>
+              </w:rPr>
+              <w:t xml:space="preserve"> Catalogo</w:t>
+            </w:r>
           </w:p>
         </w:tc>
       </w:tr>
@@ -352,6 +358,11 @@
             <w:gridSpan w:val="2"/>
           </w:tcPr>
           <w:p>
+            <w:pPr>
+              <w:rPr>
+                <w:u w:val="single"/>
+              </w:rPr>
+            </w:pPr>
             <w:r>
               <w:t xml:space="preserve">Visualizza il </w:t>
             </w:r>
@@ -615,7 +626,14 @@
               <w:rPr>
                 <w:b/>
               </w:rPr>
-              <w:t xml:space="preserve">Name: Errore compilazione </w:t>
+              <w:t xml:space="preserve">Name: </w:t>
+            </w:r>
+            <w:bookmarkStart w:id="1" w:name="_GoBack"/>
+            <w:r>
+              <w:rPr>
+                <w:b/>
+              </w:rPr>
+              <w:t xml:space="preserve">Errore compilazione </w:t>
             </w:r>
             <w:proofErr w:type="spellStart"/>
             <w:r>
@@ -624,6 +642,7 @@
               </w:rPr>
               <w:t>form</w:t>
             </w:r>
+            <w:bookmarkEnd w:id="1"/>
             <w:proofErr w:type="spellEnd"/>
           </w:p>
         </w:tc>
@@ -854,6 +873,33 @@
         </w:tc>
       </w:tr>
       <w:tr>
+        <w:tc>
+          <w:tcPr>
+            <w:tcW w:w="9997" w:type="dxa"/>
+            <w:gridSpan w:val="3"/>
+          </w:tcPr>
+          <w:p>
+            <w:pPr>
+              <w:rPr>
+                <w:b/>
+              </w:rPr>
+            </w:pPr>
+            <w:r>
+              <w:rPr>
+                <w:b/>
+              </w:rPr>
+              <w:t>Numero UC: 2.</w:t>
+            </w:r>
+            <w:r>
+              <w:rPr>
+                <w:b/>
+              </w:rPr>
+              <w:t>2</w:t>
+            </w:r>
+          </w:p>
+        </w:tc>
+      </w:tr>
+      <w:tr>
         <w:trPr>
           <w:trHeight w:val="398"/>
         </w:trPr>
@@ -872,7 +918,21 @@
               <w:rPr>
                 <w:b/>
               </w:rPr>
-              <w:t xml:space="preserve">Entry Condition: Errore alla verifica del </w:t>
+              <w:t xml:space="preserve">Entry </w:t>
+            </w:r>
+            <w:proofErr w:type="spellStart"/>
+            <w:r>
+              <w:rPr>
+                <w:b/>
+              </w:rPr>
+              <w:t>Condition</w:t>
+            </w:r>
+            <w:proofErr w:type="spellEnd"/>
+            <w:r>
+              <w:rPr>
+                <w:b/>
+              </w:rPr>
+              <w:t xml:space="preserve">: Errore alla verifica del </w:t>
             </w:r>
             <w:proofErr w:type="spellStart"/>
             <w:r>
@@ -908,22 +968,8 @@
               <w:rPr>
                 <w:b/>
               </w:rPr>
-              <w:t xml:space="preserve">Exit Condition: </w:t>
-            </w:r>
-            <w:r>
-              <w:rPr>
-                <w:b/>
-              </w:rPr>
-              <w:t>Il prodotto non viene aggiunto</w:t>
-            </w:r>
-            <w:r>
-              <w:rPr>
-                <w:b/>
-              </w:rPr>
-              <w:t>, in attesa di una ricompilazione del form</w:t>
-            </w:r>
-            <w:bookmarkStart w:id="1" w:name="_GoBack"/>
-            <w:bookmarkEnd w:id="1"/>
+              <w:t>Exit Condition: Il prodotto non viene aggiunto, in attesa di una ricompilazione del form</w:t>
+            </w:r>
           </w:p>
         </w:tc>
       </w:tr>
@@ -942,7 +988,7 @@
               <w:rPr>
                 <w:b/>
               </w:rPr>
-              <w:t>1</w:t>
+              <w:t>4.1</w:t>
             </w:r>
           </w:p>
         </w:tc>
@@ -970,13 +1016,7 @@
           </w:tcPr>
           <w:p>
             <w:r>
-              <w:t>Visualizza un messaggio di errore all'utente. Il messaggio segnala che l</w:t>
-            </w:r>
-            <w:r>
-              <w:t xml:space="preserve">’Id </w:t>
-            </w:r>
-            <w:r>
-              <w:t>è già presente nel sistema</w:t>
+              <w:t>Visualizza un messaggio di errore all'utente. Il messaggio segnala che l’Id è già presente nel sistema</w:t>
             </w:r>
           </w:p>
         </w:tc>
@@ -1017,8 +1057,16 @@
               <w:rPr>
                 <w:b/>
               </w:rPr>
-              <w:t>Special Requirements</w:t>
-            </w:r>
+              <w:t xml:space="preserve">Special </w:t>
+            </w:r>
+            <w:proofErr w:type="spellStart"/>
+            <w:r>
+              <w:rPr>
+                <w:b/>
+              </w:rPr>
+              <w:t>Requirements</w:t>
+            </w:r>
+            <w:proofErr w:type="spellEnd"/>
           </w:p>
         </w:tc>
         <w:tc>
@@ -1088,7 +1136,7 @@
       </w:pPr>
     </w:pPrDefault>
   </w:docDefaults>
-  <w:latentStyles w:defLockedState="0" w:defUIPriority="99" w:defSemiHidden="0" w:defUnhideWhenUsed="0" w:defQFormat="0" w:count="375">
+  <w:latentStyles w:defLockedState="0" w:defUIPriority="99" w:defSemiHidden="0" w:defUnhideWhenUsed="0" w:defQFormat="0" w:count="376">
     <w:lsdException w:name="Normal" w:uiPriority="0" w:qFormat="1"/>
     <w:lsdException w:name="heading 1" w:uiPriority="9" w:qFormat="1"/>
     <w:lsdException w:name="heading 2" w:semiHidden="1" w:uiPriority="9" w:unhideWhenUsed="1" w:qFormat="1"/>
@@ -1194,7 +1242,6 @@
     <w:lsdException w:name="HTML Sample" w:semiHidden="1" w:unhideWhenUsed="1"/>
     <w:lsdException w:name="HTML Typewriter" w:semiHidden="1" w:unhideWhenUsed="1"/>
     <w:lsdException w:name="HTML Variable" w:semiHidden="1" w:unhideWhenUsed="1"/>
-    <w:lsdException w:name="Normal Table" w:semiHidden="1" w:unhideWhenUsed="1"/>
     <w:lsdException w:name="annotation subject" w:semiHidden="1" w:unhideWhenUsed="1"/>
     <w:lsdException w:name="No List" w:semiHidden="1" w:unhideWhenUsed="1"/>
     <w:lsdException w:name="Outline List 1" w:semiHidden="1" w:unhideWhenUsed="1"/>
@@ -1241,10 +1288,8 @@
     <w:lsdException w:name="Table Subtle 2" w:semiHidden="1" w:unhideWhenUsed="1"/>
     <w:lsdException w:name="Table Web 1" w:semiHidden="1" w:unhideWhenUsed="1"/>
     <w:lsdException w:name="Table Web 2" w:semiHidden="1" w:unhideWhenUsed="1"/>
-    <w:lsdException w:name="Table Web 3" w:semiHidden="1" w:unhideWhenUsed="1"/>
     <w:lsdException w:name="Balloon Text" w:semiHidden="1" w:unhideWhenUsed="1"/>
     <w:lsdException w:name="Table Grid" w:uiPriority="39"/>
-    <w:lsdException w:name="Table Theme" w:semiHidden="1" w:unhideWhenUsed="1"/>
     <w:lsdException w:name="Placeholder Text" w:semiHidden="1"/>
     <w:lsdException w:name="No Spacing" w:uiPriority="1" w:qFormat="1"/>
     <w:lsdException w:name="Light Shading" w:uiPriority="60"/>
@@ -1464,6 +1509,7 @@
     <w:lsdException w:name="Smart Hyperlink" w:semiHidden="1" w:unhideWhenUsed="1"/>
     <w:lsdException w:name="Hashtag" w:semiHidden="1" w:unhideWhenUsed="1"/>
     <w:lsdException w:name="Unresolved Mention" w:semiHidden="1" w:unhideWhenUsed="1"/>
+    <w:lsdException w:name="Smart Link" w:semiHidden="1" w:unhideWhenUsed="1"/>
   </w:latentStyles>
   <w:style w:type="paragraph" w:default="1" w:styleId="Normale">
     <w:name w:val="Normal"/>

</xml_diff>